<commit_message>
Planteamiento AE1 - BD
</commit_message>
<xml_diff>
--- a/BD - BASE DE DATOS/ACTIVIDADES/ENUNCIADO AEV1.docx
+++ b/BD - BASE DE DATOS/ACTIVIDADES/ENUNCIADO AEV1.docx
@@ -776,11 +776,741 @@
       <w:r>
         <w:rPr>
           <w:rFonts w:ascii="Bookman Old Style" w:hAnsi="Bookman Old Style"/>
-          <w:color w:val="2F5496" w:themeColor="accent1" w:themeShade="BF"/>
-          <w:sz w:val="28"/>
-          <w:szCs w:val="28"/>
-        </w:rPr>
-        <w:t xml:space="preserve">La empresa tiene varias tiendas de las cuales se necesita almacenar el código de la tienda, la población, el teléfono y los empleados que trabajan en ella. De los empleados se necesita saber el DNI, nombre, fecha de nacimiento, dirección y teléfono de contacto. </w:t>
+          <w:noProof/>
+          <w:color w:val="2F5496" w:themeColor="accent1" w:themeShade="BF"/>
+          <w:sz w:val="28"/>
+          <w:szCs w:val="28"/>
+        </w:rPr>
+        <mc:AlternateContent>
+          <mc:Choice Requires="wps">
+            <w:drawing>
+              <wp:anchor distT="0" distB="0" distL="114300" distR="114300" simplePos="0" relativeHeight="251675648" behindDoc="0" locked="0" layoutInCell="1" allowOverlap="1" wp14:anchorId="751AA56D" wp14:editId="68B48F95">
+                <wp:simplePos x="0" y="0"/>
+                <wp:positionH relativeFrom="margin">
+                  <wp:posOffset>4695190</wp:posOffset>
+                </wp:positionH>
+                <wp:positionV relativeFrom="paragraph">
+                  <wp:posOffset>687705</wp:posOffset>
+                </wp:positionV>
+                <wp:extent cx="723900" cy="266700"/>
+                <wp:effectExtent l="0" t="0" r="19050" b="19050"/>
+                <wp:wrapNone/>
+                <wp:docPr id="1290104768" name="Elipse 1"/>
+                <wp:cNvGraphicFramePr/>
+                <a:graphic xmlns:a="http://schemas.openxmlformats.org/drawingml/2006/main">
+                  <a:graphicData uri="http://schemas.microsoft.com/office/word/2010/wordprocessingShape">
+                    <wps:wsp>
+                      <wps:cNvSpPr/>
+                      <wps:spPr>
+                        <a:xfrm>
+                          <a:off x="0" y="0"/>
+                          <a:ext cx="723900" cy="266700"/>
+                        </a:xfrm>
+                        <a:prstGeom prst="ellipse">
+                          <a:avLst/>
+                        </a:prstGeom>
+                        <a:noFill/>
+                      </wps:spPr>
+                      <wps:style>
+                        <a:lnRef idx="2">
+                          <a:schemeClr val="dk1"/>
+                        </a:lnRef>
+                        <a:fillRef idx="1">
+                          <a:schemeClr val="lt1"/>
+                        </a:fillRef>
+                        <a:effectRef idx="0">
+                          <a:schemeClr val="dk1"/>
+                        </a:effectRef>
+                        <a:fontRef idx="minor">
+                          <a:schemeClr val="dk1"/>
+                        </a:fontRef>
+                      </wps:style>
+                      <wps:bodyPr rot="0" spcFirstLastPara="0" vertOverflow="overflow" horzOverflow="overflow" vert="horz" wrap="square" lIns="91440" tIns="45720" rIns="91440" bIns="45720" numCol="1" spcCol="0" rtlCol="0" fromWordArt="0" anchor="ctr" anchorCtr="0" forceAA="0" compatLnSpc="1">
+                        <a:prstTxWarp prst="textNoShape">
+                          <a:avLst/>
+                        </a:prstTxWarp>
+                        <a:noAutofit/>
+                      </wps:bodyPr>
+                    </wps:wsp>
+                  </a:graphicData>
+                </a:graphic>
+                <wp14:sizeRelH relativeFrom="margin">
+                  <wp14:pctWidth>0</wp14:pctWidth>
+                </wp14:sizeRelH>
+              </wp:anchor>
+            </w:drawing>
+          </mc:Choice>
+          <mc:Fallback>
+            <w:pict>
+              <v:oval w14:anchorId="1BD5715A" id="Elipse 1" o:spid="_x0000_s1026" style="position:absolute;margin-left:369.7pt;margin-top:54.15pt;width:57pt;height:21pt;z-index:251675648;visibility:visible;mso-wrap-style:square;mso-width-percent:0;mso-wrap-distance-left:9pt;mso-wrap-distance-top:0;mso-wrap-distance-right:9pt;mso-wrap-distance-bottom:0;mso-position-horizontal:absolute;mso-position-horizontal-relative:margin;mso-position-vertical:absolute;mso-position-vertical-relative:text;mso-width-percent:0;mso-width-relative:margin;v-text-anchor:middle" o:gfxdata="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" filled="f" strokecolor="black [3200]" strokeweight="1pt">
+                <v:stroke joinstyle="miter"/>
+                <w10:wrap anchorx="margin"/>
+              </v:oval>
+            </w:pict>
+          </mc:Fallback>
+        </mc:AlternateContent>
+      </w:r>
+      <w:r>
+        <w:rPr>
+          <w:rFonts w:ascii="Bookman Old Style" w:hAnsi="Bookman Old Style"/>
+          <w:noProof/>
+          <w:color w:val="2F5496" w:themeColor="accent1" w:themeShade="BF"/>
+          <w:sz w:val="28"/>
+          <w:szCs w:val="28"/>
+        </w:rPr>
+        <mc:AlternateContent>
+          <mc:Choice Requires="wps">
+            <w:drawing>
+              <wp:anchor distT="0" distB="0" distL="114300" distR="114300" simplePos="0" relativeHeight="251673600" behindDoc="0" locked="0" layoutInCell="1" allowOverlap="1" wp14:anchorId="38C7001F" wp14:editId="27947E12">
+                <wp:simplePos x="0" y="0"/>
+                <wp:positionH relativeFrom="column">
+                  <wp:posOffset>3710940</wp:posOffset>
+                </wp:positionH>
+                <wp:positionV relativeFrom="paragraph">
+                  <wp:posOffset>697230</wp:posOffset>
+                </wp:positionV>
+                <wp:extent cx="828675" cy="266700"/>
+                <wp:effectExtent l="0" t="0" r="28575" b="19050"/>
+                <wp:wrapNone/>
+                <wp:docPr id="1808218800" name="Elipse 1"/>
+                <wp:cNvGraphicFramePr/>
+                <a:graphic xmlns:a="http://schemas.openxmlformats.org/drawingml/2006/main">
+                  <a:graphicData uri="http://schemas.microsoft.com/office/word/2010/wordprocessingShape">
+                    <wps:wsp>
+                      <wps:cNvSpPr/>
+                      <wps:spPr>
+                        <a:xfrm>
+                          <a:off x="0" y="0"/>
+                          <a:ext cx="828675" cy="266700"/>
+                        </a:xfrm>
+                        <a:prstGeom prst="ellipse">
+                          <a:avLst/>
+                        </a:prstGeom>
+                        <a:noFill/>
+                      </wps:spPr>
+                      <wps:style>
+                        <a:lnRef idx="2">
+                          <a:schemeClr val="dk1"/>
+                        </a:lnRef>
+                        <a:fillRef idx="1">
+                          <a:schemeClr val="lt1"/>
+                        </a:fillRef>
+                        <a:effectRef idx="0">
+                          <a:schemeClr val="dk1"/>
+                        </a:effectRef>
+                        <a:fontRef idx="minor">
+                          <a:schemeClr val="dk1"/>
+                        </a:fontRef>
+                      </wps:style>
+                      <wps:bodyPr rot="0" spcFirstLastPara="0" vertOverflow="overflow" horzOverflow="overflow" vert="horz" wrap="square" lIns="91440" tIns="45720" rIns="91440" bIns="45720" numCol="1" spcCol="0" rtlCol="0" fromWordArt="0" anchor="ctr" anchorCtr="0" forceAA="0" compatLnSpc="1">
+                        <a:prstTxWarp prst="textNoShape">
+                          <a:avLst/>
+                        </a:prstTxWarp>
+                        <a:noAutofit/>
+                      </wps:bodyPr>
+                    </wps:wsp>
+                  </a:graphicData>
+                </a:graphic>
+                <wp14:sizeRelH relativeFrom="margin">
+                  <wp14:pctWidth>0</wp14:pctWidth>
+                </wp14:sizeRelH>
+              </wp:anchor>
+            </w:drawing>
+          </mc:Choice>
+          <mc:Fallback>
+            <w:pict>
+              <v:oval w14:anchorId="76F87E10" id="Elipse 1" o:spid="_x0000_s1026" style="position:absolute;margin-left:292.2pt;margin-top:54.9pt;width:65.25pt;height:21pt;z-index:251673600;visibility:visible;mso-wrap-style:square;mso-width-percent:0;mso-wrap-distance-left:9pt;mso-wrap-distance-top:0;mso-wrap-distance-right:9pt;mso-wrap-distance-bottom:0;mso-position-horizontal:absolute;mso-position-horizontal-relative:text;mso-position-vertical:absolute;mso-position-vertical-relative:text;mso-width-percent:0;mso-width-relative:margin;v-text-anchor:middle" o:gfxdata="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" filled="f" strokecolor="black [3200]" strokeweight="1pt">
+                <v:stroke joinstyle="miter"/>
+              </v:oval>
+            </w:pict>
+          </mc:Fallback>
+        </mc:AlternateContent>
+      </w:r>
+      <w:r>
+        <w:rPr>
+          <w:rFonts w:ascii="Bookman Old Style" w:hAnsi="Bookman Old Style"/>
+          <w:noProof/>
+          <w:color w:val="2F5496" w:themeColor="accent1" w:themeShade="BF"/>
+          <w:sz w:val="28"/>
+          <w:szCs w:val="28"/>
+        </w:rPr>
+        <mc:AlternateContent>
+          <mc:Choice Requires="wps">
+            <w:drawing>
+              <wp:anchor distT="0" distB="0" distL="114300" distR="114300" simplePos="0" relativeHeight="251671552" behindDoc="0" locked="0" layoutInCell="1" allowOverlap="1" wp14:anchorId="44C9894C" wp14:editId="4F91EB3C">
+                <wp:simplePos x="0" y="0"/>
+                <wp:positionH relativeFrom="column">
+                  <wp:posOffset>1891665</wp:posOffset>
+                </wp:positionH>
+                <wp:positionV relativeFrom="paragraph">
+                  <wp:posOffset>687705</wp:posOffset>
+                </wp:positionV>
+                <wp:extent cx="1819275" cy="266700"/>
+                <wp:effectExtent l="0" t="0" r="28575" b="19050"/>
+                <wp:wrapNone/>
+                <wp:docPr id="1370727524" name="Elipse 1"/>
+                <wp:cNvGraphicFramePr/>
+                <a:graphic xmlns:a="http://schemas.openxmlformats.org/drawingml/2006/main">
+                  <a:graphicData uri="http://schemas.microsoft.com/office/word/2010/wordprocessingShape">
+                    <wps:wsp>
+                      <wps:cNvSpPr/>
+                      <wps:spPr>
+                        <a:xfrm>
+                          <a:off x="0" y="0"/>
+                          <a:ext cx="1819275" cy="266700"/>
+                        </a:xfrm>
+                        <a:prstGeom prst="ellipse">
+                          <a:avLst/>
+                        </a:prstGeom>
+                        <a:noFill/>
+                      </wps:spPr>
+                      <wps:style>
+                        <a:lnRef idx="2">
+                          <a:schemeClr val="dk1"/>
+                        </a:lnRef>
+                        <a:fillRef idx="1">
+                          <a:schemeClr val="lt1"/>
+                        </a:fillRef>
+                        <a:effectRef idx="0">
+                          <a:schemeClr val="dk1"/>
+                        </a:effectRef>
+                        <a:fontRef idx="minor">
+                          <a:schemeClr val="dk1"/>
+                        </a:fontRef>
+                      </wps:style>
+                      <wps:bodyPr rot="0" spcFirstLastPara="0" vertOverflow="overflow" horzOverflow="overflow" vert="horz" wrap="square" lIns="91440" tIns="45720" rIns="91440" bIns="45720" numCol="1" spcCol="0" rtlCol="0" fromWordArt="0" anchor="ctr" anchorCtr="0" forceAA="0" compatLnSpc="1">
+                        <a:prstTxWarp prst="textNoShape">
+                          <a:avLst/>
+                        </a:prstTxWarp>
+                        <a:noAutofit/>
+                      </wps:bodyPr>
+                    </wps:wsp>
+                  </a:graphicData>
+                </a:graphic>
+                <wp14:sizeRelH relativeFrom="margin">
+                  <wp14:pctWidth>0</wp14:pctWidth>
+                </wp14:sizeRelH>
+              </wp:anchor>
+            </w:drawing>
+          </mc:Choice>
+          <mc:Fallback>
+            <w:pict>
+              <v:oval w14:anchorId="75BDDBB1" id="Elipse 1" o:spid="_x0000_s1026" style="position:absolute;margin-left:148.95pt;margin-top:54.15pt;width:143.25pt;height:21pt;z-index:251671552;visibility:visible;mso-wrap-style:square;mso-width-percent:0;mso-wrap-distance-left:9pt;mso-wrap-distance-top:0;mso-wrap-distance-right:9pt;mso-wrap-distance-bottom:0;mso-position-horizontal:absolute;mso-position-horizontal-relative:text;mso-position-vertical:absolute;mso-position-vertical-relative:text;mso-width-percent:0;mso-width-relative:margin;v-text-anchor:middle" o:gfxdata="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" filled="f" strokecolor="black [3200]" strokeweight="1pt">
+                <v:stroke joinstyle="miter"/>
+              </v:oval>
+            </w:pict>
+          </mc:Fallback>
+        </mc:AlternateContent>
+      </w:r>
+      <w:r>
+        <w:rPr>
+          <w:rFonts w:ascii="Bookman Old Style" w:hAnsi="Bookman Old Style"/>
+          <w:noProof/>
+          <w:color w:val="2F5496" w:themeColor="accent1" w:themeShade="BF"/>
+          <w:sz w:val="28"/>
+          <w:szCs w:val="28"/>
+        </w:rPr>
+        <mc:AlternateContent>
+          <mc:Choice Requires="wps">
+            <w:drawing>
+              <wp:anchor distT="0" distB="0" distL="114300" distR="114300" simplePos="0" relativeHeight="251669504" behindDoc="0" locked="0" layoutInCell="1" allowOverlap="1" wp14:anchorId="111E0C2D" wp14:editId="12932F5F">
+                <wp:simplePos x="0" y="0"/>
+                <wp:positionH relativeFrom="column">
+                  <wp:posOffset>1082041</wp:posOffset>
+                </wp:positionH>
+                <wp:positionV relativeFrom="paragraph">
+                  <wp:posOffset>706755</wp:posOffset>
+                </wp:positionV>
+                <wp:extent cx="800100" cy="266700"/>
+                <wp:effectExtent l="0" t="0" r="19050" b="19050"/>
+                <wp:wrapNone/>
+                <wp:docPr id="179615848" name="Elipse 1"/>
+                <wp:cNvGraphicFramePr/>
+                <a:graphic xmlns:a="http://schemas.openxmlformats.org/drawingml/2006/main">
+                  <a:graphicData uri="http://schemas.microsoft.com/office/word/2010/wordprocessingShape">
+                    <wps:wsp>
+                      <wps:cNvSpPr/>
+                      <wps:spPr>
+                        <a:xfrm>
+                          <a:off x="0" y="0"/>
+                          <a:ext cx="800100" cy="266700"/>
+                        </a:xfrm>
+                        <a:prstGeom prst="ellipse">
+                          <a:avLst/>
+                        </a:prstGeom>
+                        <a:noFill/>
+                      </wps:spPr>
+                      <wps:style>
+                        <a:lnRef idx="2">
+                          <a:schemeClr val="dk1"/>
+                        </a:lnRef>
+                        <a:fillRef idx="1">
+                          <a:schemeClr val="lt1"/>
+                        </a:fillRef>
+                        <a:effectRef idx="0">
+                          <a:schemeClr val="dk1"/>
+                        </a:effectRef>
+                        <a:fontRef idx="minor">
+                          <a:schemeClr val="dk1"/>
+                        </a:fontRef>
+                      </wps:style>
+                      <wps:bodyPr rot="0" spcFirstLastPara="0" vertOverflow="overflow" horzOverflow="overflow" vert="horz" wrap="square" lIns="91440" tIns="45720" rIns="91440" bIns="45720" numCol="1" spcCol="0" rtlCol="0" fromWordArt="0" anchor="ctr" anchorCtr="0" forceAA="0" compatLnSpc="1">
+                        <a:prstTxWarp prst="textNoShape">
+                          <a:avLst/>
+                        </a:prstTxWarp>
+                        <a:noAutofit/>
+                      </wps:bodyPr>
+                    </wps:wsp>
+                  </a:graphicData>
+                </a:graphic>
+                <wp14:sizeRelH relativeFrom="margin">
+                  <wp14:pctWidth>0</wp14:pctWidth>
+                </wp14:sizeRelH>
+              </wp:anchor>
+            </w:drawing>
+          </mc:Choice>
+          <mc:Fallback>
+            <w:pict>
+              <v:oval w14:anchorId="4DA3D6FB" id="Elipse 1" o:spid="_x0000_s1026" style="position:absolute;margin-left:85.2pt;margin-top:55.65pt;width:63pt;height:21pt;z-index:251669504;visibility:visible;mso-wrap-style:square;mso-width-percent:0;mso-wrap-distance-left:9pt;mso-wrap-distance-top:0;mso-wrap-distance-right:9pt;mso-wrap-distance-bottom:0;mso-position-horizontal:absolute;mso-position-horizontal-relative:text;mso-position-vertical:absolute;mso-position-vertical-relative:text;mso-width-percent:0;mso-width-relative:margin;v-text-anchor:middle" o:gfxdata="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" filled="f" strokecolor="black [3200]" strokeweight="1pt">
+                <v:stroke joinstyle="miter"/>
+              </v:oval>
+            </w:pict>
+          </mc:Fallback>
+        </mc:AlternateContent>
+      </w:r>
+      <w:r>
+        <w:rPr>
+          <w:rFonts w:ascii="Bookman Old Style" w:hAnsi="Bookman Old Style"/>
+          <w:noProof/>
+          <w:color w:val="2F5496" w:themeColor="accent1" w:themeShade="BF"/>
+          <w:sz w:val="28"/>
+          <w:szCs w:val="28"/>
+        </w:rPr>
+        <mc:AlternateContent>
+          <mc:Choice Requires="wps">
+            <w:drawing>
+              <wp:anchor distT="0" distB="0" distL="114300" distR="114300" simplePos="0" relativeHeight="251667456" behindDoc="0" locked="0" layoutInCell="1" allowOverlap="1" wp14:anchorId="1E08ACC3" wp14:editId="7E6B1C6E">
+                <wp:simplePos x="0" y="0"/>
+                <wp:positionH relativeFrom="column">
+                  <wp:posOffset>643890</wp:posOffset>
+                </wp:positionH>
+                <wp:positionV relativeFrom="paragraph">
+                  <wp:posOffset>678180</wp:posOffset>
+                </wp:positionV>
+                <wp:extent cx="476250" cy="266700"/>
+                <wp:effectExtent l="0" t="0" r="19050" b="19050"/>
+                <wp:wrapNone/>
+                <wp:docPr id="968564680" name="Elipse 1"/>
+                <wp:cNvGraphicFramePr/>
+                <a:graphic xmlns:a="http://schemas.openxmlformats.org/drawingml/2006/main">
+                  <a:graphicData uri="http://schemas.microsoft.com/office/word/2010/wordprocessingShape">
+                    <wps:wsp>
+                      <wps:cNvSpPr/>
+                      <wps:spPr>
+                        <a:xfrm>
+                          <a:off x="0" y="0"/>
+                          <a:ext cx="476250" cy="266700"/>
+                        </a:xfrm>
+                        <a:prstGeom prst="ellipse">
+                          <a:avLst/>
+                        </a:prstGeom>
+                        <a:noFill/>
+                      </wps:spPr>
+                      <wps:style>
+                        <a:lnRef idx="2">
+                          <a:schemeClr val="dk1"/>
+                        </a:lnRef>
+                        <a:fillRef idx="1">
+                          <a:schemeClr val="lt1"/>
+                        </a:fillRef>
+                        <a:effectRef idx="0">
+                          <a:schemeClr val="dk1"/>
+                        </a:effectRef>
+                        <a:fontRef idx="minor">
+                          <a:schemeClr val="dk1"/>
+                        </a:fontRef>
+                      </wps:style>
+                      <wps:bodyPr rot="0" spcFirstLastPara="0" vertOverflow="overflow" horzOverflow="overflow" vert="horz" wrap="square" lIns="91440" tIns="45720" rIns="91440" bIns="45720" numCol="1" spcCol="0" rtlCol="0" fromWordArt="0" anchor="ctr" anchorCtr="0" forceAA="0" compatLnSpc="1">
+                        <a:prstTxWarp prst="textNoShape">
+                          <a:avLst/>
+                        </a:prstTxWarp>
+                        <a:noAutofit/>
+                      </wps:bodyPr>
+                    </wps:wsp>
+                  </a:graphicData>
+                </a:graphic>
+                <wp14:sizeRelH relativeFrom="margin">
+                  <wp14:pctWidth>0</wp14:pctWidth>
+                </wp14:sizeRelH>
+              </wp:anchor>
+            </w:drawing>
+          </mc:Choice>
+          <mc:Fallback>
+            <w:pict>
+              <v:oval w14:anchorId="3AE97FE0" id="Elipse 1" o:spid="_x0000_s1026" style="position:absolute;margin-left:50.7pt;margin-top:53.4pt;width:37.5pt;height:21pt;z-index:251667456;visibility:visible;mso-wrap-style:square;mso-width-percent:0;mso-wrap-distance-left:9pt;mso-wrap-distance-top:0;mso-wrap-distance-right:9pt;mso-wrap-distance-bottom:0;mso-position-horizontal:absolute;mso-position-horizontal-relative:text;mso-position-vertical:absolute;mso-position-vertical-relative:text;mso-width-percent:0;mso-width-relative:margin;v-text-anchor:middle" o:gfxdata="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" filled="f" strokecolor="black [3200]" strokeweight="1pt">
+                <v:stroke joinstyle="miter"/>
+              </v:oval>
+            </w:pict>
+          </mc:Fallback>
+        </mc:AlternateContent>
+      </w:r>
+      <w:r>
+        <w:rPr>
+          <w:rFonts w:ascii="Bookman Old Style" w:hAnsi="Bookman Old Style"/>
+          <w:noProof/>
+          <w:color w:val="2F5496" w:themeColor="accent1" w:themeShade="BF"/>
+          <w:sz w:val="28"/>
+          <w:szCs w:val="28"/>
+        </w:rPr>
+        <mc:AlternateContent>
+          <mc:Choice Requires="wps">
+            <w:drawing>
+              <wp:anchor distT="0" distB="0" distL="114300" distR="114300" simplePos="0" relativeHeight="251665408" behindDoc="0" locked="0" layoutInCell="1" allowOverlap="1" wp14:anchorId="338A794D" wp14:editId="351C1A2C">
+                <wp:simplePos x="0" y="0"/>
+                <wp:positionH relativeFrom="margin">
+                  <wp:posOffset>-80010</wp:posOffset>
+                </wp:positionH>
+                <wp:positionV relativeFrom="paragraph">
+                  <wp:posOffset>449580</wp:posOffset>
+                </wp:positionV>
+                <wp:extent cx="1095375" cy="276225"/>
+                <wp:effectExtent l="0" t="0" r="28575" b="28575"/>
+                <wp:wrapNone/>
+                <wp:docPr id="1352119774" name="Elipse 1"/>
+                <wp:cNvGraphicFramePr/>
+                <a:graphic xmlns:a="http://schemas.openxmlformats.org/drawingml/2006/main">
+                  <a:graphicData uri="http://schemas.microsoft.com/office/word/2010/wordprocessingShape">
+                    <wps:wsp>
+                      <wps:cNvSpPr/>
+                      <wps:spPr>
+                        <a:xfrm>
+                          <a:off x="0" y="0"/>
+                          <a:ext cx="1095375" cy="276225"/>
+                        </a:xfrm>
+                        <a:prstGeom prst="ellipse">
+                          <a:avLst/>
+                        </a:prstGeom>
+                        <a:noFill/>
+                      </wps:spPr>
+                      <wps:style>
+                        <a:lnRef idx="2">
+                          <a:schemeClr val="dk1"/>
+                        </a:lnRef>
+                        <a:fillRef idx="1">
+                          <a:schemeClr val="lt1"/>
+                        </a:fillRef>
+                        <a:effectRef idx="0">
+                          <a:schemeClr val="dk1"/>
+                        </a:effectRef>
+                        <a:fontRef idx="minor">
+                          <a:schemeClr val="dk1"/>
+                        </a:fontRef>
+                      </wps:style>
+                      <wps:bodyPr rot="0" spcFirstLastPara="0" vertOverflow="overflow" horzOverflow="overflow" vert="horz" wrap="square" lIns="91440" tIns="45720" rIns="91440" bIns="45720" numCol="1" spcCol="0" rtlCol="0" fromWordArt="0" anchor="ctr" anchorCtr="0" forceAA="0" compatLnSpc="1">
+                        <a:prstTxWarp prst="textNoShape">
+                          <a:avLst/>
+                        </a:prstTxWarp>
+                        <a:noAutofit/>
+                      </wps:bodyPr>
+                    </wps:wsp>
+                  </a:graphicData>
+                </a:graphic>
+                <wp14:sizeRelH relativeFrom="margin">
+                  <wp14:pctWidth>0</wp14:pctWidth>
+                </wp14:sizeRelH>
+                <wp14:sizeRelV relativeFrom="margin">
+                  <wp14:pctHeight>0</wp14:pctHeight>
+                </wp14:sizeRelV>
+              </wp:anchor>
+            </w:drawing>
+          </mc:Choice>
+          <mc:Fallback>
+            <w:pict>
+              <v:oval w14:anchorId="5A4C9AEB" id="Elipse 1" o:spid="_x0000_s1026" style="position:absolute;margin-left:-6.3pt;margin-top:35.4pt;width:86.25pt;height:21.75pt;z-index:251665408;visibility:visible;mso-wrap-style:square;mso-width-percent:0;mso-height-percent:0;mso-wrap-distance-left:9pt;mso-wrap-distance-top:0;mso-wrap-distance-right:9pt;mso-wrap-distance-bottom:0;mso-position-horizontal:absolute;mso-position-horizontal-relative:margin;mso-position-vertical:absolute;mso-position-vertical-relative:text;mso-width-percent:0;mso-height-percent:0;mso-width-relative:margin;mso-height-relative:margin;v-text-anchor:middle" o:gfxdata="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" filled="f" strokecolor="black [3200]" strokeweight="1pt">
+                <v:stroke joinstyle="miter"/>
+                <w10:wrap anchorx="margin"/>
+              </v:oval>
+            </w:pict>
+          </mc:Fallback>
+        </mc:AlternateContent>
+      </w:r>
+      <w:r>
+        <w:rPr>
+          <w:rFonts w:ascii="Bookman Old Style" w:hAnsi="Bookman Old Style"/>
+          <w:noProof/>
+          <w:color w:val="2F5496" w:themeColor="accent1" w:themeShade="BF"/>
+          <w:sz w:val="28"/>
+          <w:szCs w:val="28"/>
+        </w:rPr>
+        <mc:AlternateContent>
+          <mc:Choice Requires="wps">
+            <w:drawing>
+              <wp:anchor distT="0" distB="0" distL="114300" distR="114300" simplePos="0" relativeHeight="251663360" behindDoc="0" locked="0" layoutInCell="1" allowOverlap="1" wp14:anchorId="4E75F19F" wp14:editId="67FF2CEB">
+                <wp:simplePos x="0" y="0"/>
+                <wp:positionH relativeFrom="column">
+                  <wp:posOffset>4162425</wp:posOffset>
+                </wp:positionH>
+                <wp:positionV relativeFrom="paragraph">
+                  <wp:posOffset>222250</wp:posOffset>
+                </wp:positionV>
+                <wp:extent cx="923925" cy="276225"/>
+                <wp:effectExtent l="0" t="0" r="28575" b="28575"/>
+                <wp:wrapNone/>
+                <wp:docPr id="430069004" name="Elipse 1"/>
+                <wp:cNvGraphicFramePr/>
+                <a:graphic xmlns:a="http://schemas.openxmlformats.org/drawingml/2006/main">
+                  <a:graphicData uri="http://schemas.microsoft.com/office/word/2010/wordprocessingShape">
+                    <wps:wsp>
+                      <wps:cNvSpPr/>
+                      <wps:spPr>
+                        <a:xfrm>
+                          <a:off x="0" y="0"/>
+                          <a:ext cx="923925" cy="276225"/>
+                        </a:xfrm>
+                        <a:prstGeom prst="ellipse">
+                          <a:avLst/>
+                        </a:prstGeom>
+                        <a:noFill/>
+                      </wps:spPr>
+                      <wps:style>
+                        <a:lnRef idx="2">
+                          <a:schemeClr val="dk1"/>
+                        </a:lnRef>
+                        <a:fillRef idx="1">
+                          <a:schemeClr val="lt1"/>
+                        </a:fillRef>
+                        <a:effectRef idx="0">
+                          <a:schemeClr val="dk1"/>
+                        </a:effectRef>
+                        <a:fontRef idx="minor">
+                          <a:schemeClr val="dk1"/>
+                        </a:fontRef>
+                      </wps:style>
+                      <wps:bodyPr rot="0" spcFirstLastPara="0" vertOverflow="overflow" horzOverflow="overflow" vert="horz" wrap="square" lIns="91440" tIns="45720" rIns="91440" bIns="45720" numCol="1" spcCol="0" rtlCol="0" fromWordArt="0" anchor="ctr" anchorCtr="0" forceAA="0" compatLnSpc="1">
+                        <a:prstTxWarp prst="textNoShape">
+                          <a:avLst/>
+                        </a:prstTxWarp>
+                        <a:noAutofit/>
+                      </wps:bodyPr>
+                    </wps:wsp>
+                  </a:graphicData>
+                </a:graphic>
+                <wp14:sizeRelH relativeFrom="margin">
+                  <wp14:pctWidth>0</wp14:pctWidth>
+                </wp14:sizeRelH>
+                <wp14:sizeRelV relativeFrom="margin">
+                  <wp14:pctHeight>0</wp14:pctHeight>
+                </wp14:sizeRelV>
+              </wp:anchor>
+            </w:drawing>
+          </mc:Choice>
+          <mc:Fallback>
+            <w:pict>
+              <v:oval w14:anchorId="10D10305" id="Elipse 1" o:spid="_x0000_s1026" style="position:absolute;margin-left:327.75pt;margin-top:17.5pt;width:72.75pt;height:21.75pt;z-index:251663360;visibility:visible;mso-wrap-style:square;mso-width-percent:0;mso-height-percent:0;mso-wrap-distance-left:9pt;mso-wrap-distance-top:0;mso-wrap-distance-right:9pt;mso-wrap-distance-bottom:0;mso-position-horizontal:absolute;mso-position-horizontal-relative:text;mso-position-vertical:absolute;mso-position-vertical-relative:text;mso-width-percent:0;mso-height-percent:0;mso-width-relative:margin;mso-height-relative:margin;v-text-anchor:middle" o:gfxdata="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" filled="f" strokecolor="black [3200]" strokeweight="1pt">
+                <v:stroke joinstyle="miter"/>
+              </v:oval>
+            </w:pict>
+          </mc:Fallback>
+        </mc:AlternateContent>
+      </w:r>
+      <w:r>
+        <w:rPr>
+          <w:rFonts w:ascii="Bookman Old Style" w:hAnsi="Bookman Old Style"/>
+          <w:noProof/>
+          <w:color w:val="2F5496" w:themeColor="accent1" w:themeShade="BF"/>
+          <w:sz w:val="28"/>
+          <w:szCs w:val="28"/>
+        </w:rPr>
+        <mc:AlternateContent>
+          <mc:Choice Requires="wps">
+            <w:drawing>
+              <wp:anchor distT="0" distB="0" distL="114300" distR="114300" simplePos="0" relativeHeight="251661312" behindDoc="0" locked="0" layoutInCell="1" allowOverlap="1" wp14:anchorId="35C0043F" wp14:editId="4928D9BD">
+                <wp:simplePos x="0" y="0"/>
+                <wp:positionH relativeFrom="column">
+                  <wp:posOffset>3091815</wp:posOffset>
+                </wp:positionH>
+                <wp:positionV relativeFrom="paragraph">
+                  <wp:posOffset>211455</wp:posOffset>
+                </wp:positionV>
+                <wp:extent cx="923925" cy="276225"/>
+                <wp:effectExtent l="0" t="0" r="28575" b="28575"/>
+                <wp:wrapNone/>
+                <wp:docPr id="892650275" name="Elipse 1"/>
+                <wp:cNvGraphicFramePr/>
+                <a:graphic xmlns:a="http://schemas.openxmlformats.org/drawingml/2006/main">
+                  <a:graphicData uri="http://schemas.microsoft.com/office/word/2010/wordprocessingShape">
+                    <wps:wsp>
+                      <wps:cNvSpPr/>
+                      <wps:spPr>
+                        <a:xfrm>
+                          <a:off x="0" y="0"/>
+                          <a:ext cx="923925" cy="276225"/>
+                        </a:xfrm>
+                        <a:prstGeom prst="ellipse">
+                          <a:avLst/>
+                        </a:prstGeom>
+                        <a:noFill/>
+                      </wps:spPr>
+                      <wps:style>
+                        <a:lnRef idx="2">
+                          <a:schemeClr val="dk1"/>
+                        </a:lnRef>
+                        <a:fillRef idx="1">
+                          <a:schemeClr val="lt1"/>
+                        </a:fillRef>
+                        <a:effectRef idx="0">
+                          <a:schemeClr val="dk1"/>
+                        </a:effectRef>
+                        <a:fontRef idx="minor">
+                          <a:schemeClr val="dk1"/>
+                        </a:fontRef>
+                      </wps:style>
+                      <wps:bodyPr rot="0" spcFirstLastPara="0" vertOverflow="overflow" horzOverflow="overflow" vert="horz" wrap="square" lIns="91440" tIns="45720" rIns="91440" bIns="45720" numCol="1" spcCol="0" rtlCol="0" fromWordArt="0" anchor="ctr" anchorCtr="0" forceAA="0" compatLnSpc="1">
+                        <a:prstTxWarp prst="textNoShape">
+                          <a:avLst/>
+                        </a:prstTxWarp>
+                        <a:noAutofit/>
+                      </wps:bodyPr>
+                    </wps:wsp>
+                  </a:graphicData>
+                </a:graphic>
+                <wp14:sizeRelH relativeFrom="margin">
+                  <wp14:pctWidth>0</wp14:pctWidth>
+                </wp14:sizeRelH>
+                <wp14:sizeRelV relativeFrom="margin">
+                  <wp14:pctHeight>0</wp14:pctHeight>
+                </wp14:sizeRelV>
+              </wp:anchor>
+            </w:drawing>
+          </mc:Choice>
+          <mc:Fallback>
+            <w:pict>
+              <v:oval w14:anchorId="13962007" id="Elipse 1" o:spid="_x0000_s1026" style="position:absolute;margin-left:243.45pt;margin-top:16.65pt;width:72.75pt;height:21.75pt;z-index:251661312;visibility:visible;mso-wrap-style:square;mso-width-percent:0;mso-height-percent:0;mso-wrap-distance-left:9pt;mso-wrap-distance-top:0;mso-wrap-distance-right:9pt;mso-wrap-distance-bottom:0;mso-position-horizontal:absolute;mso-position-horizontal-relative:text;mso-position-vertical:absolute;mso-position-vertical-relative:text;mso-width-percent:0;mso-height-percent:0;mso-width-relative:margin;mso-height-relative:margin;v-text-anchor:middle" o:gfxdata="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" filled="f" strokecolor="black [3200]" strokeweight="1pt">
+                <v:stroke joinstyle="miter"/>
+              </v:oval>
+            </w:pict>
+          </mc:Fallback>
+        </mc:AlternateContent>
+      </w:r>
+      <w:r>
+        <w:rPr>
+          <w:rFonts w:ascii="Bookman Old Style" w:hAnsi="Bookman Old Style"/>
+          <w:noProof/>
+          <w:color w:val="2F5496" w:themeColor="accent1" w:themeShade="BF"/>
+          <w:sz w:val="28"/>
+          <w:szCs w:val="28"/>
+        </w:rPr>
+        <mc:AlternateContent>
+          <mc:Choice Requires="wps">
+            <w:drawing>
+              <wp:anchor distT="0" distB="0" distL="114300" distR="114300" simplePos="0" relativeHeight="251659264" behindDoc="0" locked="0" layoutInCell="1" allowOverlap="1" wp14:anchorId="4BE726D8" wp14:editId="0A95845A">
+                <wp:simplePos x="0" y="0"/>
+                <wp:positionH relativeFrom="column">
+                  <wp:posOffset>1101090</wp:posOffset>
+                </wp:positionH>
+                <wp:positionV relativeFrom="paragraph">
+                  <wp:posOffset>211455</wp:posOffset>
+                </wp:positionV>
+                <wp:extent cx="657225" cy="266700"/>
+                <wp:effectExtent l="0" t="0" r="28575" b="19050"/>
+                <wp:wrapNone/>
+                <wp:docPr id="1416250944" name="Elipse 1"/>
+                <wp:cNvGraphicFramePr/>
+                <a:graphic xmlns:a="http://schemas.openxmlformats.org/drawingml/2006/main">
+                  <a:graphicData uri="http://schemas.microsoft.com/office/word/2010/wordprocessingShape">
+                    <wps:wsp>
+                      <wps:cNvSpPr/>
+                      <wps:spPr>
+                        <a:xfrm>
+                          <a:off x="0" y="0"/>
+                          <a:ext cx="657225" cy="266700"/>
+                        </a:xfrm>
+                        <a:prstGeom prst="ellipse">
+                          <a:avLst/>
+                        </a:prstGeom>
+                        <a:noFill/>
+                      </wps:spPr>
+                      <wps:style>
+                        <a:lnRef idx="2">
+                          <a:schemeClr val="dk1"/>
+                        </a:lnRef>
+                        <a:fillRef idx="1">
+                          <a:schemeClr val="lt1"/>
+                        </a:fillRef>
+                        <a:effectRef idx="0">
+                          <a:schemeClr val="dk1"/>
+                        </a:effectRef>
+                        <a:fontRef idx="minor">
+                          <a:schemeClr val="dk1"/>
+                        </a:fontRef>
+                      </wps:style>
+                      <wps:bodyPr rot="0" spcFirstLastPara="0" vertOverflow="overflow" horzOverflow="overflow" vert="horz" wrap="square" lIns="91440" tIns="45720" rIns="91440" bIns="45720" numCol="1" spcCol="0" rtlCol="0" fromWordArt="0" anchor="ctr" anchorCtr="0" forceAA="0" compatLnSpc="1">
+                        <a:prstTxWarp prst="textNoShape">
+                          <a:avLst/>
+                        </a:prstTxWarp>
+                        <a:noAutofit/>
+                      </wps:bodyPr>
+                    </wps:wsp>
+                  </a:graphicData>
+                </a:graphic>
+              </wp:anchor>
+            </w:drawing>
+          </mc:Choice>
+          <mc:Fallback>
+            <w:pict>
+              <v:oval w14:anchorId="7CA711B1" id="Elipse 1" o:spid="_x0000_s1026" style="position:absolute;margin-left:86.7pt;margin-top:16.65pt;width:51.75pt;height:21pt;z-index:251659264;visibility:visible;mso-wrap-style:square;mso-wrap-distance-left:9pt;mso-wrap-distance-top:0;mso-wrap-distance-right:9pt;mso-wrap-distance-bottom:0;mso-position-horizontal:absolute;mso-position-horizontal-relative:text;mso-position-vertical:absolute;mso-position-vertical-relative:text;v-text-anchor:middle" o:gfxdata="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" filled="f" strokecolor="black [3200]" strokeweight="1pt">
+                <v:stroke joinstyle="miter"/>
+              </v:oval>
+            </w:pict>
+          </mc:Fallback>
+        </mc:AlternateContent>
+      </w:r>
+      <w:r>
+        <w:rPr>
+          <w:rFonts w:ascii="Bookman Old Style" w:hAnsi="Bookman Old Style"/>
+          <w:color w:val="2F5496" w:themeColor="accent1" w:themeShade="BF"/>
+          <w:sz w:val="28"/>
+          <w:szCs w:val="28"/>
+        </w:rPr>
+        <w:t xml:space="preserve">La empresa tiene varias </w:t>
+      </w:r>
+      <w:r>
+        <w:rPr>
+          <w:rFonts w:ascii="Bookman Old Style" w:hAnsi="Bookman Old Style"/>
+          <w:color w:val="2F5496" w:themeColor="accent1" w:themeShade="BF"/>
+          <w:sz w:val="28"/>
+          <w:szCs w:val="28"/>
+          <w:bdr w:val="single" w:sz="4" w:space="0" w:color="auto"/>
+        </w:rPr>
+        <w:t>tiendas</w:t>
+      </w:r>
+      <w:r>
+        <w:rPr>
+          <w:rFonts w:ascii="Bookman Old Style" w:hAnsi="Bookman Old Style"/>
+          <w:color w:val="2F5496" w:themeColor="accent1" w:themeShade="BF"/>
+          <w:sz w:val="28"/>
+          <w:szCs w:val="28"/>
+        </w:rPr>
+        <w:t xml:space="preserve"> de las cuales se necesita almacenar el código de la tienda, la población, el teléfono y los empleados que trabajan en ella. De los </w:t>
+      </w:r>
+      <w:r>
+        <w:rPr>
+          <w:rFonts w:ascii="Bookman Old Style" w:hAnsi="Bookman Old Style"/>
+          <w:color w:val="2F5496" w:themeColor="accent1" w:themeShade="BF"/>
+          <w:sz w:val="28"/>
+          <w:szCs w:val="28"/>
+          <w:bdr w:val="single" w:sz="4" w:space="0" w:color="auto"/>
+        </w:rPr>
+        <w:t>empleados</w:t>
+      </w:r>
+      <w:r>
+        <w:rPr>
+          <w:rFonts w:ascii="Bookman Old Style" w:hAnsi="Bookman Old Style"/>
+          <w:color w:val="2F5496" w:themeColor="accent1" w:themeShade="BF"/>
+          <w:sz w:val="28"/>
+          <w:szCs w:val="28"/>
+        </w:rPr>
+        <w:t xml:space="preserve"> se necesita saber el DNI, nombre, fecha de nacimiento, dirección y teléfono de contacto. </w:t>
       </w:r>
     </w:p>
     <w:p>
@@ -800,6 +1530,7 @@
           <w:color w:val="2F5496" w:themeColor="accent1" w:themeShade="BF"/>
           <w:sz w:val="28"/>
           <w:szCs w:val="28"/>
+          <w:highlight w:val="yellow"/>
         </w:rPr>
         <w:t>Un empleado solo puede trabajar en una tienda, pero en cada tienda pueden trabajar muchos empleados.</w:t>
       </w:r>
@@ -839,11 +1570,364 @@
       <w:r>
         <w:rPr>
           <w:rFonts w:ascii="Bookman Old Style" w:hAnsi="Bookman Old Style"/>
-          <w:color w:val="2F5496" w:themeColor="accent1" w:themeShade="BF"/>
-          <w:sz w:val="28"/>
-          <w:szCs w:val="28"/>
-        </w:rPr>
-        <w:t>Cada empleado tiene nóminas, de cada nómina se almacenará número nómina, mes, año y salario neto. Si un empleado es despedido de la empresa las nóminas desaparecerán también. Cada nómina es solo de un empleado, pero un empleado puede tener muchas nóminas.</w:t>
+          <w:noProof/>
+          <w:color w:val="2F5496" w:themeColor="accent1" w:themeShade="BF"/>
+          <w:sz w:val="28"/>
+          <w:szCs w:val="28"/>
+        </w:rPr>
+        <mc:AlternateContent>
+          <mc:Choice Requires="wps">
+            <w:drawing>
+              <wp:anchor distT="0" distB="0" distL="114300" distR="114300" simplePos="0" relativeHeight="251683840" behindDoc="0" locked="0" layoutInCell="1" allowOverlap="1" wp14:anchorId="1E169050" wp14:editId="16304B46">
+                <wp:simplePos x="0" y="0"/>
+                <wp:positionH relativeFrom="column">
+                  <wp:posOffset>2520315</wp:posOffset>
+                </wp:positionH>
+                <wp:positionV relativeFrom="paragraph">
+                  <wp:posOffset>214630</wp:posOffset>
+                </wp:positionV>
+                <wp:extent cx="1190625" cy="266700"/>
+                <wp:effectExtent l="0" t="0" r="28575" b="19050"/>
+                <wp:wrapNone/>
+                <wp:docPr id="1499764873" name="Elipse 1"/>
+                <wp:cNvGraphicFramePr/>
+                <a:graphic xmlns:a="http://schemas.openxmlformats.org/drawingml/2006/main">
+                  <a:graphicData uri="http://schemas.microsoft.com/office/word/2010/wordprocessingShape">
+                    <wps:wsp>
+                      <wps:cNvSpPr/>
+                      <wps:spPr>
+                        <a:xfrm>
+                          <a:off x="0" y="0"/>
+                          <a:ext cx="1190625" cy="266700"/>
+                        </a:xfrm>
+                        <a:prstGeom prst="ellipse">
+                          <a:avLst/>
+                        </a:prstGeom>
+                        <a:noFill/>
+                      </wps:spPr>
+                      <wps:style>
+                        <a:lnRef idx="2">
+                          <a:schemeClr val="dk1"/>
+                        </a:lnRef>
+                        <a:fillRef idx="1">
+                          <a:schemeClr val="lt1"/>
+                        </a:fillRef>
+                        <a:effectRef idx="0">
+                          <a:schemeClr val="dk1"/>
+                        </a:effectRef>
+                        <a:fontRef idx="minor">
+                          <a:schemeClr val="dk1"/>
+                        </a:fontRef>
+                      </wps:style>
+                      <wps:bodyPr rot="0" spcFirstLastPara="0" vertOverflow="overflow" horzOverflow="overflow" vert="horz" wrap="square" lIns="91440" tIns="45720" rIns="91440" bIns="45720" numCol="1" spcCol="0" rtlCol="0" fromWordArt="0" anchor="ctr" anchorCtr="0" forceAA="0" compatLnSpc="1">
+                        <a:prstTxWarp prst="textNoShape">
+                          <a:avLst/>
+                        </a:prstTxWarp>
+                        <a:noAutofit/>
+                      </wps:bodyPr>
+                    </wps:wsp>
+                  </a:graphicData>
+                </a:graphic>
+                <wp14:sizeRelH relativeFrom="margin">
+                  <wp14:pctWidth>0</wp14:pctWidth>
+                </wp14:sizeRelH>
+              </wp:anchor>
+            </w:drawing>
+          </mc:Choice>
+          <mc:Fallback>
+            <w:pict>
+              <v:oval w14:anchorId="771A0664" id="Elipse 1" o:spid="_x0000_s1026" style="position:absolute;margin-left:198.45pt;margin-top:16.9pt;width:93.75pt;height:21pt;z-index:251683840;visibility:visible;mso-wrap-style:square;mso-width-percent:0;mso-wrap-distance-left:9pt;mso-wrap-distance-top:0;mso-wrap-distance-right:9pt;mso-wrap-distance-bottom:0;mso-position-horizontal:absolute;mso-position-horizontal-relative:text;mso-position-vertical:absolute;mso-position-vertical-relative:text;mso-width-percent:0;mso-width-relative:margin;v-text-anchor:middle" o:gfxdata="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" filled="f" strokecolor="black [3200]" strokeweight="1pt">
+                <v:stroke joinstyle="miter"/>
+              </v:oval>
+            </w:pict>
+          </mc:Fallback>
+        </mc:AlternateContent>
+      </w:r>
+      <w:r>
+        <w:rPr>
+          <w:rFonts w:ascii="Bookman Old Style" w:hAnsi="Bookman Old Style"/>
+          <w:noProof/>
+          <w:color w:val="2F5496" w:themeColor="accent1" w:themeShade="BF"/>
+          <w:sz w:val="28"/>
+          <w:szCs w:val="28"/>
+        </w:rPr>
+        <mc:AlternateContent>
+          <mc:Choice Requires="wps">
+            <w:drawing>
+              <wp:anchor distT="0" distB="0" distL="114300" distR="114300" simplePos="0" relativeHeight="251681792" behindDoc="0" locked="0" layoutInCell="1" allowOverlap="1" wp14:anchorId="6967CB10" wp14:editId="0EEA1131">
+                <wp:simplePos x="0" y="0"/>
+                <wp:positionH relativeFrom="column">
+                  <wp:posOffset>1986915</wp:posOffset>
+                </wp:positionH>
+                <wp:positionV relativeFrom="paragraph">
+                  <wp:posOffset>224155</wp:posOffset>
+                </wp:positionV>
+                <wp:extent cx="381000" cy="266700"/>
+                <wp:effectExtent l="0" t="0" r="19050" b="19050"/>
+                <wp:wrapNone/>
+                <wp:docPr id="1363178459" name="Elipse 1"/>
+                <wp:cNvGraphicFramePr/>
+                <a:graphic xmlns:a="http://schemas.openxmlformats.org/drawingml/2006/main">
+                  <a:graphicData uri="http://schemas.microsoft.com/office/word/2010/wordprocessingShape">
+                    <wps:wsp>
+                      <wps:cNvSpPr/>
+                      <wps:spPr>
+                        <a:xfrm>
+                          <a:off x="0" y="0"/>
+                          <a:ext cx="381000" cy="266700"/>
+                        </a:xfrm>
+                        <a:prstGeom prst="ellipse">
+                          <a:avLst/>
+                        </a:prstGeom>
+                        <a:noFill/>
+                      </wps:spPr>
+                      <wps:style>
+                        <a:lnRef idx="2">
+                          <a:schemeClr val="dk1"/>
+                        </a:lnRef>
+                        <a:fillRef idx="1">
+                          <a:schemeClr val="lt1"/>
+                        </a:fillRef>
+                        <a:effectRef idx="0">
+                          <a:schemeClr val="dk1"/>
+                        </a:effectRef>
+                        <a:fontRef idx="minor">
+                          <a:schemeClr val="dk1"/>
+                        </a:fontRef>
+                      </wps:style>
+                      <wps:bodyPr rot="0" spcFirstLastPara="0" vertOverflow="overflow" horzOverflow="overflow" vert="horz" wrap="square" lIns="91440" tIns="45720" rIns="91440" bIns="45720" numCol="1" spcCol="0" rtlCol="0" fromWordArt="0" anchor="ctr" anchorCtr="0" forceAA="0" compatLnSpc="1">
+                        <a:prstTxWarp prst="textNoShape">
+                          <a:avLst/>
+                        </a:prstTxWarp>
+                        <a:noAutofit/>
+                      </wps:bodyPr>
+                    </wps:wsp>
+                  </a:graphicData>
+                </a:graphic>
+                <wp14:sizeRelH relativeFrom="margin">
+                  <wp14:pctWidth>0</wp14:pctWidth>
+                </wp14:sizeRelH>
+              </wp:anchor>
+            </w:drawing>
+          </mc:Choice>
+          <mc:Fallback>
+            <w:pict>
+              <v:oval w14:anchorId="5FF840F7" id="Elipse 1" o:spid="_x0000_s1026" style="position:absolute;margin-left:156.45pt;margin-top:17.65pt;width:30pt;height:21pt;z-index:251681792;visibility:visible;mso-wrap-style:square;mso-width-percent:0;mso-wrap-distance-left:9pt;mso-wrap-distance-top:0;mso-wrap-distance-right:9pt;mso-wrap-distance-bottom:0;mso-position-horizontal:absolute;mso-position-horizontal-relative:text;mso-position-vertical:absolute;mso-position-vertical-relative:text;mso-width-percent:0;mso-width-relative:margin;v-text-anchor:middle" o:gfxdata="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" filled="f" strokecolor="black [3200]" strokeweight="1pt">
+                <v:stroke joinstyle="miter"/>
+              </v:oval>
+            </w:pict>
+          </mc:Fallback>
+        </mc:AlternateContent>
+      </w:r>
+      <w:r>
+        <w:rPr>
+          <w:rFonts w:ascii="Bookman Old Style" w:hAnsi="Bookman Old Style"/>
+          <w:noProof/>
+          <w:color w:val="2F5496" w:themeColor="accent1" w:themeShade="BF"/>
+          <w:sz w:val="28"/>
+          <w:szCs w:val="28"/>
+        </w:rPr>
+        <mc:AlternateContent>
+          <mc:Choice Requires="wps">
+            <w:drawing>
+              <wp:anchor distT="0" distB="0" distL="114300" distR="114300" simplePos="0" relativeHeight="251679744" behindDoc="0" locked="0" layoutInCell="1" allowOverlap="1" wp14:anchorId="10A4475D" wp14:editId="69A15810">
+                <wp:simplePos x="0" y="0"/>
+                <wp:positionH relativeFrom="column">
+                  <wp:posOffset>1482090</wp:posOffset>
+                </wp:positionH>
+                <wp:positionV relativeFrom="paragraph">
+                  <wp:posOffset>224155</wp:posOffset>
+                </wp:positionV>
+                <wp:extent cx="466725" cy="266700"/>
+                <wp:effectExtent l="0" t="0" r="28575" b="19050"/>
+                <wp:wrapNone/>
+                <wp:docPr id="821455114" name="Elipse 1"/>
+                <wp:cNvGraphicFramePr/>
+                <a:graphic xmlns:a="http://schemas.openxmlformats.org/drawingml/2006/main">
+                  <a:graphicData uri="http://schemas.microsoft.com/office/word/2010/wordprocessingShape">
+                    <wps:wsp>
+                      <wps:cNvSpPr/>
+                      <wps:spPr>
+                        <a:xfrm>
+                          <a:off x="0" y="0"/>
+                          <a:ext cx="466725" cy="266700"/>
+                        </a:xfrm>
+                        <a:prstGeom prst="ellipse">
+                          <a:avLst/>
+                        </a:prstGeom>
+                        <a:noFill/>
+                      </wps:spPr>
+                      <wps:style>
+                        <a:lnRef idx="2">
+                          <a:schemeClr val="dk1"/>
+                        </a:lnRef>
+                        <a:fillRef idx="1">
+                          <a:schemeClr val="lt1"/>
+                        </a:fillRef>
+                        <a:effectRef idx="0">
+                          <a:schemeClr val="dk1"/>
+                        </a:effectRef>
+                        <a:fontRef idx="minor">
+                          <a:schemeClr val="dk1"/>
+                        </a:fontRef>
+                      </wps:style>
+                      <wps:bodyPr rot="0" spcFirstLastPara="0" vertOverflow="overflow" horzOverflow="overflow" vert="horz" wrap="square" lIns="91440" tIns="45720" rIns="91440" bIns="45720" numCol="1" spcCol="0" rtlCol="0" fromWordArt="0" anchor="ctr" anchorCtr="0" forceAA="0" compatLnSpc="1">
+                        <a:prstTxWarp prst="textNoShape">
+                          <a:avLst/>
+                        </a:prstTxWarp>
+                        <a:noAutofit/>
+                      </wps:bodyPr>
+                    </wps:wsp>
+                  </a:graphicData>
+                </a:graphic>
+                <wp14:sizeRelH relativeFrom="margin">
+                  <wp14:pctWidth>0</wp14:pctWidth>
+                </wp14:sizeRelH>
+              </wp:anchor>
+            </w:drawing>
+          </mc:Choice>
+          <mc:Fallback>
+            <w:pict>
+              <v:oval w14:anchorId="30EFDAFC" id="Elipse 1" o:spid="_x0000_s1026" style="position:absolute;margin-left:116.7pt;margin-top:17.65pt;width:36.75pt;height:21pt;z-index:251679744;visibility:visible;mso-wrap-style:square;mso-width-percent:0;mso-wrap-distance-left:9pt;mso-wrap-distance-top:0;mso-wrap-distance-right:9pt;mso-wrap-distance-bottom:0;mso-position-horizontal:absolute;mso-position-horizontal-relative:text;mso-position-vertical:absolute;mso-position-vertical-relative:text;mso-width-percent:0;mso-width-relative:margin;v-text-anchor:middle" o:gfxdata="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" filled="f" strokecolor="black [3200]" strokeweight="1pt">
+                <v:stroke joinstyle="miter"/>
+              </v:oval>
+            </w:pict>
+          </mc:Fallback>
+        </mc:AlternateContent>
+      </w:r>
+      <w:r>
+        <w:rPr>
+          <w:rFonts w:ascii="Bookman Old Style" w:hAnsi="Bookman Old Style"/>
+          <w:noProof/>
+          <w:color w:val="2F5496" w:themeColor="accent1" w:themeShade="BF"/>
+          <w:sz w:val="28"/>
+          <w:szCs w:val="28"/>
+        </w:rPr>
+        <mc:AlternateContent>
+          <mc:Choice Requires="wps">
+            <w:drawing>
+              <wp:anchor distT="0" distB="0" distL="114300" distR="114300" simplePos="0" relativeHeight="251677696" behindDoc="0" locked="0" layoutInCell="1" allowOverlap="1" wp14:anchorId="72CF554F" wp14:editId="1E4C834D">
+                <wp:simplePos x="0" y="0"/>
+                <wp:positionH relativeFrom="margin">
+                  <wp:align>left</wp:align>
+                </wp:positionH>
+                <wp:positionV relativeFrom="paragraph">
+                  <wp:posOffset>222885</wp:posOffset>
+                </wp:positionV>
+                <wp:extent cx="1476375" cy="266700"/>
+                <wp:effectExtent l="0" t="0" r="28575" b="19050"/>
+                <wp:wrapNone/>
+                <wp:docPr id="1593954388" name="Elipse 1"/>
+                <wp:cNvGraphicFramePr/>
+                <a:graphic xmlns:a="http://schemas.openxmlformats.org/drawingml/2006/main">
+                  <a:graphicData uri="http://schemas.microsoft.com/office/word/2010/wordprocessingShape">
+                    <wps:wsp>
+                      <wps:cNvSpPr/>
+                      <wps:spPr>
+                        <a:xfrm>
+                          <a:off x="0" y="0"/>
+                          <a:ext cx="1476375" cy="266700"/>
+                        </a:xfrm>
+                        <a:prstGeom prst="ellipse">
+                          <a:avLst/>
+                        </a:prstGeom>
+                        <a:noFill/>
+                      </wps:spPr>
+                      <wps:style>
+                        <a:lnRef idx="2">
+                          <a:schemeClr val="dk1"/>
+                        </a:lnRef>
+                        <a:fillRef idx="1">
+                          <a:schemeClr val="lt1"/>
+                        </a:fillRef>
+                        <a:effectRef idx="0">
+                          <a:schemeClr val="dk1"/>
+                        </a:effectRef>
+                        <a:fontRef idx="minor">
+                          <a:schemeClr val="dk1"/>
+                        </a:fontRef>
+                      </wps:style>
+                      <wps:bodyPr rot="0" spcFirstLastPara="0" vertOverflow="overflow" horzOverflow="overflow" vert="horz" wrap="square" lIns="91440" tIns="45720" rIns="91440" bIns="45720" numCol="1" spcCol="0" rtlCol="0" fromWordArt="0" anchor="ctr" anchorCtr="0" forceAA="0" compatLnSpc="1">
+                        <a:prstTxWarp prst="textNoShape">
+                          <a:avLst/>
+                        </a:prstTxWarp>
+                        <a:noAutofit/>
+                      </wps:bodyPr>
+                    </wps:wsp>
+                  </a:graphicData>
+                </a:graphic>
+                <wp14:sizeRelH relativeFrom="margin">
+                  <wp14:pctWidth>0</wp14:pctWidth>
+                </wp14:sizeRelH>
+              </wp:anchor>
+            </w:drawing>
+          </mc:Choice>
+          <mc:Fallback>
+            <w:pict>
+              <v:oval w14:anchorId="4CB3CA8C" id="Elipse 1" o:spid="_x0000_s1026" style="position:absolute;margin-left:0;margin-top:17.55pt;width:116.25pt;height:21pt;z-index:251677696;visibility:visible;mso-wrap-style:square;mso-width-percent:0;mso-wrap-distance-left:9pt;mso-wrap-distance-top:0;mso-wrap-distance-right:9pt;mso-wrap-distance-bottom:0;mso-position-horizontal:left;mso-position-horizontal-relative:margin;mso-position-vertical:absolute;mso-position-vertical-relative:text;mso-width-percent:0;mso-width-relative:margin;v-text-anchor:middle" o:gfxdata="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" filled="f" strokecolor="black [3200]" strokeweight="1pt">
+                <v:stroke joinstyle="miter"/>
+                <w10:wrap anchorx="margin"/>
+              </v:oval>
+            </w:pict>
+          </mc:Fallback>
+        </mc:AlternateContent>
+      </w:r>
+      <w:r>
+        <w:rPr>
+          <w:rFonts w:ascii="Bookman Old Style" w:hAnsi="Bookman Old Style"/>
+          <w:color w:val="2F5496" w:themeColor="accent1" w:themeShade="BF"/>
+          <w:sz w:val="28"/>
+          <w:szCs w:val="28"/>
+        </w:rPr>
+        <w:t xml:space="preserve">Cada empleado tiene </w:t>
+      </w:r>
+      <w:r>
+        <w:rPr>
+          <w:rFonts w:ascii="Bookman Old Style" w:hAnsi="Bookman Old Style"/>
+          <w:color w:val="2F5496" w:themeColor="accent1" w:themeShade="BF"/>
+          <w:sz w:val="28"/>
+          <w:szCs w:val="28"/>
+          <w:bdr w:val="single" w:sz="4" w:space="0" w:color="auto"/>
+        </w:rPr>
+        <w:t>nóminas</w:t>
+      </w:r>
+      <w:r>
+        <w:rPr>
+          <w:rFonts w:ascii="Bookman Old Style" w:hAnsi="Bookman Old Style"/>
+          <w:color w:val="2F5496" w:themeColor="accent1" w:themeShade="BF"/>
+          <w:sz w:val="28"/>
+          <w:szCs w:val="28"/>
+        </w:rPr>
+        <w:t xml:space="preserve">, de cada nómina se almacenará número nómina, mes, año y salario neto. Si un empleado es despedido de la empresa las nóminas desaparecerán también. </w:t>
+      </w:r>
+      <w:r>
+        <w:rPr>
+          <w:rFonts w:ascii="Bookman Old Style" w:hAnsi="Bookman Old Style"/>
+          <w:color w:val="2F5496" w:themeColor="accent1" w:themeShade="BF"/>
+          <w:sz w:val="28"/>
+          <w:szCs w:val="28"/>
+          <w:highlight w:val="yellow"/>
+        </w:rPr>
+        <w:t>Cada nómina es solo de un empleado, pero un empleado puede tener muchas nóminas</w:t>
+      </w:r>
+      <w:r>
+        <w:rPr>
+          <w:rFonts w:ascii="Bookman Old Style" w:hAnsi="Bookman Old Style"/>
+          <w:color w:val="2F5496" w:themeColor="accent1" w:themeShade="BF"/>
+          <w:sz w:val="28"/>
+          <w:szCs w:val="28"/>
+        </w:rPr>
+        <w:t>.</w:t>
+      </w:r>
+      <w:r>
+        <w:rPr>
+          <w:rFonts w:ascii="Bookman Old Style" w:hAnsi="Bookman Old Style"/>
+          <w:noProof/>
+          <w:color w:val="2F5496" w:themeColor="accent1" w:themeShade="BF"/>
+          <w:sz w:val="28"/>
+          <w:szCs w:val="28"/>
+        </w:rPr>
+        <w:t xml:space="preserve"> </w:t>
       </w:r>
     </w:p>
     <w:p>
@@ -860,11 +1944,268 @@
       <w:r>
         <w:rPr>
           <w:rFonts w:ascii="Bookman Old Style" w:hAnsi="Bookman Old Style"/>
-          <w:color w:val="2F5496" w:themeColor="accent1" w:themeShade="BF"/>
-          <w:sz w:val="28"/>
-          <w:szCs w:val="28"/>
-        </w:rPr>
-        <w:t>Los empleados venden libros y se llevan una comisión por cada venta. De los libros se desea almacenar el ISBN, el título y el autor. También el tipo de libro sí o sí tiene que ser uno de estos tipos: Infantil, Historia o Biografía. Pero puede ser de varios tipos. Del Infantil se almacenará la edad recomendada, del de Historia la época del Historia, del de Biografía de la persona que está escrito el libro. Un libro puede ser vendido por cualquier empleado.</w:t>
+          <w:noProof/>
+          <w:color w:val="2F5496" w:themeColor="accent1" w:themeShade="BF"/>
+          <w:sz w:val="28"/>
+          <w:szCs w:val="28"/>
+        </w:rPr>
+        <mc:AlternateContent>
+          <mc:Choice Requires="wps">
+            <w:drawing>
+              <wp:anchor distT="0" distB="0" distL="114300" distR="114300" simplePos="0" relativeHeight="251689984" behindDoc="0" locked="0" layoutInCell="1" allowOverlap="1" wp14:anchorId="7530965D" wp14:editId="737AA05E">
+                <wp:simplePos x="0" y="0"/>
+                <wp:positionH relativeFrom="column">
+                  <wp:posOffset>-32385</wp:posOffset>
+                </wp:positionH>
+                <wp:positionV relativeFrom="paragraph">
+                  <wp:posOffset>455295</wp:posOffset>
+                </wp:positionV>
+                <wp:extent cx="571500" cy="266700"/>
+                <wp:effectExtent l="0" t="0" r="19050" b="19050"/>
+                <wp:wrapNone/>
+                <wp:docPr id="521318288" name="Elipse 1"/>
+                <wp:cNvGraphicFramePr/>
+                <a:graphic xmlns:a="http://schemas.openxmlformats.org/drawingml/2006/main">
+                  <a:graphicData uri="http://schemas.microsoft.com/office/word/2010/wordprocessingShape">
+                    <wps:wsp>
+                      <wps:cNvSpPr/>
+                      <wps:spPr>
+                        <a:xfrm>
+                          <a:off x="0" y="0"/>
+                          <a:ext cx="571500" cy="266700"/>
+                        </a:xfrm>
+                        <a:prstGeom prst="ellipse">
+                          <a:avLst/>
+                        </a:prstGeom>
+                        <a:noFill/>
+                      </wps:spPr>
+                      <wps:style>
+                        <a:lnRef idx="2">
+                          <a:schemeClr val="dk1"/>
+                        </a:lnRef>
+                        <a:fillRef idx="1">
+                          <a:schemeClr val="lt1"/>
+                        </a:fillRef>
+                        <a:effectRef idx="0">
+                          <a:schemeClr val="dk1"/>
+                        </a:effectRef>
+                        <a:fontRef idx="minor">
+                          <a:schemeClr val="dk1"/>
+                        </a:fontRef>
+                      </wps:style>
+                      <wps:bodyPr rot="0" spcFirstLastPara="0" vertOverflow="overflow" horzOverflow="overflow" vert="horz" wrap="square" lIns="91440" tIns="45720" rIns="91440" bIns="45720" numCol="1" spcCol="0" rtlCol="0" fromWordArt="0" anchor="ctr" anchorCtr="0" forceAA="0" compatLnSpc="1">
+                        <a:prstTxWarp prst="textNoShape">
+                          <a:avLst/>
+                        </a:prstTxWarp>
+                        <a:noAutofit/>
+                      </wps:bodyPr>
+                    </wps:wsp>
+                  </a:graphicData>
+                </a:graphic>
+                <wp14:sizeRelH relativeFrom="margin">
+                  <wp14:pctWidth>0</wp14:pctWidth>
+                </wp14:sizeRelH>
+              </wp:anchor>
+            </w:drawing>
+          </mc:Choice>
+          <mc:Fallback>
+            <w:pict>
+              <v:oval w14:anchorId="374AC8BC" id="Elipse 1" o:spid="_x0000_s1026" style="position:absolute;margin-left:-2.55pt;margin-top:35.85pt;width:45pt;height:21pt;z-index:251689984;visibility:visible;mso-wrap-style:square;mso-width-percent:0;mso-wrap-distance-left:9pt;mso-wrap-distance-top:0;mso-wrap-distance-right:9pt;mso-wrap-distance-bottom:0;mso-position-horizontal:absolute;mso-position-horizontal-relative:text;mso-position-vertical:absolute;mso-position-vertical-relative:text;mso-width-percent:0;mso-width-relative:margin;v-text-anchor:middle" o:gfxdata="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" filled="f" strokecolor="black [3200]" strokeweight="1pt">
+                <v:stroke joinstyle="miter"/>
+              </v:oval>
+            </w:pict>
+          </mc:Fallback>
+        </mc:AlternateContent>
+      </w:r>
+      <w:r>
+        <w:rPr>
+          <w:rFonts w:ascii="Bookman Old Style" w:hAnsi="Bookman Old Style"/>
+          <w:noProof/>
+          <w:color w:val="2F5496" w:themeColor="accent1" w:themeShade="BF"/>
+          <w:sz w:val="28"/>
+          <w:szCs w:val="28"/>
+        </w:rPr>
+        <mc:AlternateContent>
+          <mc:Choice Requires="wps">
+            <w:drawing>
+              <wp:anchor distT="0" distB="0" distL="114300" distR="114300" simplePos="0" relativeHeight="251687936" behindDoc="0" locked="0" layoutInCell="1" allowOverlap="1" wp14:anchorId="5FE9D95E" wp14:editId="4397B663">
+                <wp:simplePos x="0" y="0"/>
+                <wp:positionH relativeFrom="column">
+                  <wp:posOffset>4491991</wp:posOffset>
+                </wp:positionH>
+                <wp:positionV relativeFrom="paragraph">
+                  <wp:posOffset>207645</wp:posOffset>
+                </wp:positionV>
+                <wp:extent cx="590550" cy="266700"/>
+                <wp:effectExtent l="0" t="0" r="19050" b="19050"/>
+                <wp:wrapNone/>
+                <wp:docPr id="1293496352" name="Elipse 1"/>
+                <wp:cNvGraphicFramePr/>
+                <a:graphic xmlns:a="http://schemas.openxmlformats.org/drawingml/2006/main">
+                  <a:graphicData uri="http://schemas.microsoft.com/office/word/2010/wordprocessingShape">
+                    <wps:wsp>
+                      <wps:cNvSpPr/>
+                      <wps:spPr>
+                        <a:xfrm>
+                          <a:off x="0" y="0"/>
+                          <a:ext cx="590550" cy="266700"/>
+                        </a:xfrm>
+                        <a:prstGeom prst="ellipse">
+                          <a:avLst/>
+                        </a:prstGeom>
+                        <a:noFill/>
+                      </wps:spPr>
+                      <wps:style>
+                        <a:lnRef idx="2">
+                          <a:schemeClr val="dk1"/>
+                        </a:lnRef>
+                        <a:fillRef idx="1">
+                          <a:schemeClr val="lt1"/>
+                        </a:fillRef>
+                        <a:effectRef idx="0">
+                          <a:schemeClr val="dk1"/>
+                        </a:effectRef>
+                        <a:fontRef idx="minor">
+                          <a:schemeClr val="dk1"/>
+                        </a:fontRef>
+                      </wps:style>
+                      <wps:bodyPr rot="0" spcFirstLastPara="0" vertOverflow="overflow" horzOverflow="overflow" vert="horz" wrap="square" lIns="91440" tIns="45720" rIns="91440" bIns="45720" numCol="1" spcCol="0" rtlCol="0" fromWordArt="0" anchor="ctr" anchorCtr="0" forceAA="0" compatLnSpc="1">
+                        <a:prstTxWarp prst="textNoShape">
+                          <a:avLst/>
+                        </a:prstTxWarp>
+                        <a:noAutofit/>
+                      </wps:bodyPr>
+                    </wps:wsp>
+                  </a:graphicData>
+                </a:graphic>
+                <wp14:sizeRelH relativeFrom="margin">
+                  <wp14:pctWidth>0</wp14:pctWidth>
+                </wp14:sizeRelH>
+              </wp:anchor>
+            </w:drawing>
+          </mc:Choice>
+          <mc:Fallback>
+            <w:pict>
+              <v:oval w14:anchorId="6A29A590" id="Elipse 1" o:spid="_x0000_s1026" style="position:absolute;margin-left:353.7pt;margin-top:16.35pt;width:46.5pt;height:21pt;z-index:251687936;visibility:visible;mso-wrap-style:square;mso-width-percent:0;mso-wrap-distance-left:9pt;mso-wrap-distance-top:0;mso-wrap-distance-right:9pt;mso-wrap-distance-bottom:0;mso-position-horizontal:absolute;mso-position-horizontal-relative:text;mso-position-vertical:absolute;mso-position-vertical-relative:text;mso-width-percent:0;mso-width-relative:margin;v-text-anchor:middle" o:gfxdata="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" filled="f" strokecolor="black [3200]" strokeweight="1pt">
+                <v:stroke joinstyle="miter"/>
+              </v:oval>
+            </w:pict>
+          </mc:Fallback>
+        </mc:AlternateContent>
+      </w:r>
+      <w:r>
+        <w:rPr>
+          <w:rFonts w:ascii="Bookman Old Style" w:hAnsi="Bookman Old Style"/>
+          <w:noProof/>
+          <w:color w:val="2F5496" w:themeColor="accent1" w:themeShade="BF"/>
+          <w:sz w:val="28"/>
+          <w:szCs w:val="28"/>
+        </w:rPr>
+        <mc:AlternateContent>
+          <mc:Choice Requires="wps">
+            <w:drawing>
+              <wp:anchor distT="0" distB="0" distL="114300" distR="114300" simplePos="0" relativeHeight="251685888" behindDoc="0" locked="0" layoutInCell="1" allowOverlap="1" wp14:anchorId="21E2D3AE" wp14:editId="772942D4">
+                <wp:simplePos x="0" y="0"/>
+                <wp:positionH relativeFrom="column">
+                  <wp:posOffset>3720465</wp:posOffset>
+                </wp:positionH>
+                <wp:positionV relativeFrom="paragraph">
+                  <wp:posOffset>207645</wp:posOffset>
+                </wp:positionV>
+                <wp:extent cx="590550" cy="266700"/>
+                <wp:effectExtent l="0" t="0" r="19050" b="19050"/>
+                <wp:wrapNone/>
+                <wp:docPr id="1428124873" name="Elipse 1"/>
+                <wp:cNvGraphicFramePr/>
+                <a:graphic xmlns:a="http://schemas.openxmlformats.org/drawingml/2006/main">
+                  <a:graphicData uri="http://schemas.microsoft.com/office/word/2010/wordprocessingShape">
+                    <wps:wsp>
+                      <wps:cNvSpPr/>
+                      <wps:spPr>
+                        <a:xfrm>
+                          <a:off x="0" y="0"/>
+                          <a:ext cx="590550" cy="266700"/>
+                        </a:xfrm>
+                        <a:prstGeom prst="ellipse">
+                          <a:avLst/>
+                        </a:prstGeom>
+                        <a:noFill/>
+                      </wps:spPr>
+                      <wps:style>
+                        <a:lnRef idx="2">
+                          <a:schemeClr val="dk1"/>
+                        </a:lnRef>
+                        <a:fillRef idx="1">
+                          <a:schemeClr val="lt1"/>
+                        </a:fillRef>
+                        <a:effectRef idx="0">
+                          <a:schemeClr val="dk1"/>
+                        </a:effectRef>
+                        <a:fontRef idx="minor">
+                          <a:schemeClr val="dk1"/>
+                        </a:fontRef>
+                      </wps:style>
+                      <wps:bodyPr rot="0" spcFirstLastPara="0" vertOverflow="overflow" horzOverflow="overflow" vert="horz" wrap="square" lIns="91440" tIns="45720" rIns="91440" bIns="45720" numCol="1" spcCol="0" rtlCol="0" fromWordArt="0" anchor="ctr" anchorCtr="0" forceAA="0" compatLnSpc="1">
+                        <a:prstTxWarp prst="textNoShape">
+                          <a:avLst/>
+                        </a:prstTxWarp>
+                        <a:noAutofit/>
+                      </wps:bodyPr>
+                    </wps:wsp>
+                  </a:graphicData>
+                </a:graphic>
+                <wp14:sizeRelH relativeFrom="margin">
+                  <wp14:pctWidth>0</wp14:pctWidth>
+                </wp14:sizeRelH>
+              </wp:anchor>
+            </w:drawing>
+          </mc:Choice>
+          <mc:Fallback>
+            <w:pict>
+              <v:oval w14:anchorId="452DFE45" id="Elipse 1" o:spid="_x0000_s1026" style="position:absolute;margin-left:292.95pt;margin-top:16.35pt;width:46.5pt;height:21pt;z-index:251685888;visibility:visible;mso-wrap-style:square;mso-width-percent:0;mso-wrap-distance-left:9pt;mso-wrap-distance-top:0;mso-wrap-distance-right:9pt;mso-wrap-distance-bottom:0;mso-position-horizontal:absolute;mso-position-horizontal-relative:text;mso-position-vertical:absolute;mso-position-vertical-relative:text;mso-width-percent:0;mso-width-relative:margin;v-text-anchor:middle" o:gfxdata="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" filled="f" strokecolor="black [3200]" strokeweight="1pt">
+                <v:stroke joinstyle="miter"/>
+              </v:oval>
+            </w:pict>
+          </mc:Fallback>
+        </mc:AlternateContent>
+      </w:r>
+      <w:r>
+        <w:rPr>
+          <w:rFonts w:ascii="Bookman Old Style" w:hAnsi="Bookman Old Style"/>
+          <w:color w:val="2F5496" w:themeColor="accent1" w:themeShade="BF"/>
+          <w:sz w:val="28"/>
+          <w:szCs w:val="28"/>
+        </w:rPr>
+        <w:t xml:space="preserve">Los empleados venden libros y se llevan una comisión por cada venta. De los </w:t>
+      </w:r>
+      <w:r>
+        <w:rPr>
+          <w:rFonts w:ascii="Bookman Old Style" w:hAnsi="Bookman Old Style"/>
+          <w:color w:val="2F5496" w:themeColor="accent1" w:themeShade="BF"/>
+          <w:sz w:val="28"/>
+          <w:szCs w:val="28"/>
+          <w:bdr w:val="single" w:sz="4" w:space="0" w:color="auto"/>
+        </w:rPr>
+        <w:t>libros</w:t>
+      </w:r>
+      <w:r>
+        <w:rPr>
+          <w:rFonts w:ascii="Bookman Old Style" w:hAnsi="Bookman Old Style"/>
+          <w:color w:val="2F5496" w:themeColor="accent1" w:themeShade="BF"/>
+          <w:sz w:val="28"/>
+          <w:szCs w:val="28"/>
+        </w:rPr>
+        <w:t xml:space="preserve"> se desea almacenar el ISBN, el título y el autor. También el tipo de libro sí o sí tiene que ser uno de estos tipos: Infantil, Historia o Biografía. Pero puede ser de varios tipos. Del Infantil se almacenará la edad recomendada, del de Historia la época del Historia, del de Biografía de la persona que está escrito el libro. </w:t>
+      </w:r>
+      <w:r>
+        <w:rPr>
+          <w:rFonts w:ascii="Bookman Old Style" w:hAnsi="Bookman Old Style"/>
+          <w:color w:val="2F5496" w:themeColor="accent1" w:themeShade="BF"/>
+          <w:sz w:val="28"/>
+          <w:szCs w:val="28"/>
+          <w:highlight w:val="yellow"/>
+        </w:rPr>
+        <w:t>Un libro puede ser vendido por cualquier empleado.</w:t>
       </w:r>
     </w:p>
     <w:p>
@@ -880,49 +2221,278 @@
       <w:r>
         <w:rPr>
           <w:rFonts w:ascii="Bookman Old Style" w:hAnsi="Bookman Old Style"/>
-          <w:color w:val="2F5496" w:themeColor="accent1" w:themeShade="BF"/>
-          <w:sz w:val="28"/>
-          <w:szCs w:val="28"/>
-        </w:rPr>
-        <w:t xml:space="preserve">Cada cliente puede comprar los libros que desee, pero si no ha comprado nunca un libro no estaría en la base de datos. De la compra se almacenará un </w:t>
-      </w:r>
-      <w:proofErr w:type="gramStart"/>
-      <w:r>
-        <w:rPr>
-          <w:rFonts w:ascii="Bookman Old Style" w:hAnsi="Bookman Old Style"/>
-          <w:color w:val="2F5496" w:themeColor="accent1" w:themeShade="BF"/>
-          <w:sz w:val="28"/>
-          <w:szCs w:val="28"/>
-        </w:rPr>
-        <w:t>ticket</w:t>
-      </w:r>
-      <w:proofErr w:type="gramEnd"/>
-      <w:r>
-        <w:rPr>
-          <w:rFonts w:ascii="Bookman Old Style" w:hAnsi="Bookman Old Style"/>
-          <w:color w:val="2F5496" w:themeColor="accent1" w:themeShade="BF"/>
-          <w:sz w:val="28"/>
-          <w:szCs w:val="28"/>
-        </w:rPr>
-        <w:t xml:space="preserve">. De cada cliente se necesita almacenar el </w:t>
-      </w:r>
-      <w:r>
-        <w:rPr>
-          <w:rFonts w:ascii="Bookman Old Style" w:hAnsi="Bookman Old Style"/>
-          <w:color w:val="2F5496" w:themeColor="accent1" w:themeShade="BF"/>
-          <w:sz w:val="28"/>
-          <w:szCs w:val="28"/>
-        </w:rPr>
-        <w:t>DNI</w:t>
-      </w:r>
-      <w:r>
-        <w:rPr>
-          <w:rFonts w:ascii="Bookman Old Style" w:hAnsi="Bookman Old Style"/>
-          <w:color w:val="2F5496" w:themeColor="accent1" w:themeShade="BF"/>
-          <w:sz w:val="28"/>
-          <w:szCs w:val="28"/>
-        </w:rPr>
-        <w:t>, nombre y teléfono. Un libro puede ser comprado por muchos clientes y un cliente comprar muchos libros.</w:t>
+          <w:noProof/>
+          <w:color w:val="2F5496" w:themeColor="accent1" w:themeShade="BF"/>
+          <w:sz w:val="28"/>
+          <w:szCs w:val="28"/>
+        </w:rPr>
+        <mc:AlternateContent>
+          <mc:Choice Requires="wps">
+            <w:drawing>
+              <wp:anchor distT="0" distB="0" distL="114300" distR="114300" simplePos="0" relativeHeight="251696128" behindDoc="0" locked="0" layoutInCell="1" allowOverlap="1" wp14:anchorId="22F868FD" wp14:editId="11791218">
+                <wp:simplePos x="0" y="0"/>
+                <wp:positionH relativeFrom="column">
+                  <wp:posOffset>2681605</wp:posOffset>
+                </wp:positionH>
+                <wp:positionV relativeFrom="paragraph">
+                  <wp:posOffset>659130</wp:posOffset>
+                </wp:positionV>
+                <wp:extent cx="847725" cy="266700"/>
+                <wp:effectExtent l="0" t="0" r="28575" b="19050"/>
+                <wp:wrapNone/>
+                <wp:docPr id="1141816544" name="Elipse 1"/>
+                <wp:cNvGraphicFramePr/>
+                <a:graphic xmlns:a="http://schemas.openxmlformats.org/drawingml/2006/main">
+                  <a:graphicData uri="http://schemas.microsoft.com/office/word/2010/wordprocessingShape">
+                    <wps:wsp>
+                      <wps:cNvSpPr/>
+                      <wps:spPr>
+                        <a:xfrm>
+                          <a:off x="0" y="0"/>
+                          <a:ext cx="847725" cy="266700"/>
+                        </a:xfrm>
+                        <a:prstGeom prst="ellipse">
+                          <a:avLst/>
+                        </a:prstGeom>
+                        <a:noFill/>
+                      </wps:spPr>
+                      <wps:style>
+                        <a:lnRef idx="2">
+                          <a:schemeClr val="dk1"/>
+                        </a:lnRef>
+                        <a:fillRef idx="1">
+                          <a:schemeClr val="lt1"/>
+                        </a:fillRef>
+                        <a:effectRef idx="0">
+                          <a:schemeClr val="dk1"/>
+                        </a:effectRef>
+                        <a:fontRef idx="minor">
+                          <a:schemeClr val="dk1"/>
+                        </a:fontRef>
+                      </wps:style>
+                      <wps:bodyPr rot="0" spcFirstLastPara="0" vertOverflow="overflow" horzOverflow="overflow" vert="horz" wrap="square" lIns="91440" tIns="45720" rIns="91440" bIns="45720" numCol="1" spcCol="0" rtlCol="0" fromWordArt="0" anchor="ctr" anchorCtr="0" forceAA="0" compatLnSpc="1">
+                        <a:prstTxWarp prst="textNoShape">
+                          <a:avLst/>
+                        </a:prstTxWarp>
+                        <a:noAutofit/>
+                      </wps:bodyPr>
+                    </wps:wsp>
+                  </a:graphicData>
+                </a:graphic>
+                <wp14:sizeRelH relativeFrom="margin">
+                  <wp14:pctWidth>0</wp14:pctWidth>
+                </wp14:sizeRelH>
+              </wp:anchor>
+            </w:drawing>
+          </mc:Choice>
+          <mc:Fallback>
+            <w:pict>
+              <v:oval w14:anchorId="16BDEEC0" id="Elipse 1" o:spid="_x0000_s1026" style="position:absolute;margin-left:211.15pt;margin-top:51.9pt;width:66.75pt;height:21pt;z-index:251696128;visibility:visible;mso-wrap-style:square;mso-width-percent:0;mso-wrap-distance-left:9pt;mso-wrap-distance-top:0;mso-wrap-distance-right:9pt;mso-wrap-distance-bottom:0;mso-position-horizontal:absolute;mso-position-horizontal-relative:text;mso-position-vertical:absolute;mso-position-vertical-relative:text;mso-width-percent:0;mso-width-relative:margin;v-text-anchor:middle" o:gfxdata="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" filled="f" strokecolor="black [3200]" strokeweight="1pt">
+                <v:stroke joinstyle="miter"/>
+              </v:oval>
+            </w:pict>
+          </mc:Fallback>
+        </mc:AlternateContent>
+      </w:r>
+      <w:r>
+        <w:rPr>
+          <w:rFonts w:ascii="Bookman Old Style" w:hAnsi="Bookman Old Style"/>
+          <w:noProof/>
+          <w:color w:val="2F5496" w:themeColor="accent1" w:themeShade="BF"/>
+          <w:sz w:val="28"/>
+          <w:szCs w:val="28"/>
+        </w:rPr>
+        <mc:AlternateContent>
+          <mc:Choice Requires="wps">
+            <w:drawing>
+              <wp:anchor distT="0" distB="0" distL="114300" distR="114300" simplePos="0" relativeHeight="251694080" behindDoc="0" locked="0" layoutInCell="1" allowOverlap="1" wp14:anchorId="4F493886" wp14:editId="1FD077A2">
+                <wp:simplePos x="0" y="0"/>
+                <wp:positionH relativeFrom="column">
+                  <wp:posOffset>1729739</wp:posOffset>
+                </wp:positionH>
+                <wp:positionV relativeFrom="paragraph">
+                  <wp:posOffset>659130</wp:posOffset>
+                </wp:positionV>
+                <wp:extent cx="771525" cy="266700"/>
+                <wp:effectExtent l="0" t="0" r="28575" b="19050"/>
+                <wp:wrapNone/>
+                <wp:docPr id="88624843" name="Elipse 1"/>
+                <wp:cNvGraphicFramePr/>
+                <a:graphic xmlns:a="http://schemas.openxmlformats.org/drawingml/2006/main">
+                  <a:graphicData uri="http://schemas.microsoft.com/office/word/2010/wordprocessingShape">
+                    <wps:wsp>
+                      <wps:cNvSpPr/>
+                      <wps:spPr>
+                        <a:xfrm>
+                          <a:off x="0" y="0"/>
+                          <a:ext cx="771525" cy="266700"/>
+                        </a:xfrm>
+                        <a:prstGeom prst="ellipse">
+                          <a:avLst/>
+                        </a:prstGeom>
+                        <a:noFill/>
+                      </wps:spPr>
+                      <wps:style>
+                        <a:lnRef idx="2">
+                          <a:schemeClr val="dk1"/>
+                        </a:lnRef>
+                        <a:fillRef idx="1">
+                          <a:schemeClr val="lt1"/>
+                        </a:fillRef>
+                        <a:effectRef idx="0">
+                          <a:schemeClr val="dk1"/>
+                        </a:effectRef>
+                        <a:fontRef idx="minor">
+                          <a:schemeClr val="dk1"/>
+                        </a:fontRef>
+                      </wps:style>
+                      <wps:bodyPr rot="0" spcFirstLastPara="0" vertOverflow="overflow" horzOverflow="overflow" vert="horz" wrap="square" lIns="91440" tIns="45720" rIns="91440" bIns="45720" numCol="1" spcCol="0" rtlCol="0" fromWordArt="0" anchor="ctr" anchorCtr="0" forceAA="0" compatLnSpc="1">
+                        <a:prstTxWarp prst="textNoShape">
+                          <a:avLst/>
+                        </a:prstTxWarp>
+                        <a:noAutofit/>
+                      </wps:bodyPr>
+                    </wps:wsp>
+                  </a:graphicData>
+                </a:graphic>
+                <wp14:sizeRelH relativeFrom="margin">
+                  <wp14:pctWidth>0</wp14:pctWidth>
+                </wp14:sizeRelH>
+              </wp:anchor>
+            </w:drawing>
+          </mc:Choice>
+          <mc:Fallback>
+            <w:pict>
+              <v:oval w14:anchorId="7D1514B4" id="Elipse 1" o:spid="_x0000_s1026" style="position:absolute;margin-left:136.2pt;margin-top:51.9pt;width:60.75pt;height:21pt;z-index:251694080;visibility:visible;mso-wrap-style:square;mso-width-percent:0;mso-wrap-distance-left:9pt;mso-wrap-distance-top:0;mso-wrap-distance-right:9pt;mso-wrap-distance-bottom:0;mso-position-horizontal:absolute;mso-position-horizontal-relative:text;mso-position-vertical:absolute;mso-position-vertical-relative:text;mso-width-percent:0;mso-width-relative:margin;v-text-anchor:middle" o:gfxdata="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" filled="f" strokecolor="black [3200]" strokeweight="1pt">
+                <v:stroke joinstyle="miter"/>
+              </v:oval>
+            </w:pict>
+          </mc:Fallback>
+        </mc:AlternateContent>
+      </w:r>
+      <w:r>
+        <w:rPr>
+          <w:rFonts w:ascii="Bookman Old Style" w:hAnsi="Bookman Old Style"/>
+          <w:noProof/>
+          <w:color w:val="2F5496" w:themeColor="accent1" w:themeShade="BF"/>
+          <w:sz w:val="28"/>
+          <w:szCs w:val="28"/>
+        </w:rPr>
+        <mc:AlternateContent>
+          <mc:Choice Requires="wps">
+            <w:drawing>
+              <wp:anchor distT="0" distB="0" distL="114300" distR="114300" simplePos="0" relativeHeight="251692032" behindDoc="0" locked="0" layoutInCell="1" allowOverlap="1" wp14:anchorId="45CED116" wp14:editId="1D75B860">
+                <wp:simplePos x="0" y="0"/>
+                <wp:positionH relativeFrom="column">
+                  <wp:posOffset>1215390</wp:posOffset>
+                </wp:positionH>
+                <wp:positionV relativeFrom="paragraph">
+                  <wp:posOffset>659130</wp:posOffset>
+                </wp:positionV>
+                <wp:extent cx="476250" cy="266700"/>
+                <wp:effectExtent l="0" t="0" r="19050" b="19050"/>
+                <wp:wrapNone/>
+                <wp:docPr id="1020556235" name="Elipse 1"/>
+                <wp:cNvGraphicFramePr/>
+                <a:graphic xmlns:a="http://schemas.openxmlformats.org/drawingml/2006/main">
+                  <a:graphicData uri="http://schemas.microsoft.com/office/word/2010/wordprocessingShape">
+                    <wps:wsp>
+                      <wps:cNvSpPr/>
+                      <wps:spPr>
+                        <a:xfrm>
+                          <a:off x="0" y="0"/>
+                          <a:ext cx="476250" cy="266700"/>
+                        </a:xfrm>
+                        <a:prstGeom prst="ellipse">
+                          <a:avLst/>
+                        </a:prstGeom>
+                        <a:noFill/>
+                      </wps:spPr>
+                      <wps:style>
+                        <a:lnRef idx="2">
+                          <a:schemeClr val="dk1"/>
+                        </a:lnRef>
+                        <a:fillRef idx="1">
+                          <a:schemeClr val="lt1"/>
+                        </a:fillRef>
+                        <a:effectRef idx="0">
+                          <a:schemeClr val="dk1"/>
+                        </a:effectRef>
+                        <a:fontRef idx="minor">
+                          <a:schemeClr val="dk1"/>
+                        </a:fontRef>
+                      </wps:style>
+                      <wps:bodyPr rot="0" spcFirstLastPara="0" vertOverflow="overflow" horzOverflow="overflow" vert="horz" wrap="square" lIns="91440" tIns="45720" rIns="91440" bIns="45720" numCol="1" spcCol="0" rtlCol="0" fromWordArt="0" anchor="ctr" anchorCtr="0" forceAA="0" compatLnSpc="1">
+                        <a:prstTxWarp prst="textNoShape">
+                          <a:avLst/>
+                        </a:prstTxWarp>
+                        <a:noAutofit/>
+                      </wps:bodyPr>
+                    </wps:wsp>
+                  </a:graphicData>
+                </a:graphic>
+                <wp14:sizeRelH relativeFrom="margin">
+                  <wp14:pctWidth>0</wp14:pctWidth>
+                </wp14:sizeRelH>
+              </wp:anchor>
+            </w:drawing>
+          </mc:Choice>
+          <mc:Fallback>
+            <w:pict>
+              <v:oval w14:anchorId="1EE0F485" id="Elipse 1" o:spid="_x0000_s1026" style="position:absolute;margin-left:95.7pt;margin-top:51.9pt;width:37.5pt;height:21pt;z-index:251692032;visibility:visible;mso-wrap-style:square;mso-width-percent:0;mso-wrap-distance-left:9pt;mso-wrap-distance-top:0;mso-wrap-distance-right:9pt;mso-wrap-distance-bottom:0;mso-position-horizontal:absolute;mso-position-horizontal-relative:text;mso-position-vertical:absolute;mso-position-vertical-relative:text;mso-width-percent:0;mso-width-relative:margin;v-text-anchor:middle" o:gfxdata="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" filled="f" strokecolor="black [3200]" strokeweight="1pt">
+                <v:stroke joinstyle="miter"/>
+              </v:oval>
+            </w:pict>
+          </mc:Fallback>
+        </mc:AlternateContent>
+      </w:r>
+      <w:r>
+        <w:rPr>
+          <w:rFonts w:ascii="Bookman Old Style" w:hAnsi="Bookman Old Style"/>
+          <w:color w:val="2F5496" w:themeColor="accent1" w:themeShade="BF"/>
+          <w:sz w:val="28"/>
+          <w:szCs w:val="28"/>
+        </w:rPr>
+        <w:t xml:space="preserve">Cada </w:t>
+      </w:r>
+      <w:r>
+        <w:rPr>
+          <w:rFonts w:ascii="Bookman Old Style" w:hAnsi="Bookman Old Style"/>
+          <w:color w:val="2F5496" w:themeColor="accent1" w:themeShade="BF"/>
+          <w:sz w:val="28"/>
+          <w:szCs w:val="28"/>
+          <w:bdr w:val="single" w:sz="4" w:space="0" w:color="auto"/>
+        </w:rPr>
+        <w:t>cliente</w:t>
+      </w:r>
+      <w:r>
+        <w:rPr>
+          <w:rFonts w:ascii="Bookman Old Style" w:hAnsi="Bookman Old Style"/>
+          <w:color w:val="2F5496" w:themeColor="accent1" w:themeShade="BF"/>
+          <w:sz w:val="28"/>
+          <w:szCs w:val="28"/>
+        </w:rPr>
+        <w:t xml:space="preserve"> puede comprar los libros que desee, pero si no ha comprado nunca un libro no estaría en la base de datos. De la compra se almacenará un ticket. De cada cliente se necesita almacenar el DNI, nombre y teléfono. </w:t>
+      </w:r>
+      <w:r>
+        <w:rPr>
+          <w:rFonts w:ascii="Bookman Old Style" w:hAnsi="Bookman Old Style"/>
+          <w:color w:val="2F5496" w:themeColor="accent1" w:themeShade="BF"/>
+          <w:sz w:val="28"/>
+          <w:szCs w:val="28"/>
+          <w:highlight w:val="yellow"/>
+        </w:rPr>
+        <w:t>Un libro puede ser comprado por muchos clientes y un cliente comprar muchos libros.</w:t>
+      </w:r>
+      <w:r>
+        <w:rPr>
+          <w:rFonts w:ascii="Bookman Old Style" w:hAnsi="Bookman Old Style"/>
+          <w:noProof/>
+          <w:color w:val="2F5496" w:themeColor="accent1" w:themeShade="BF"/>
+          <w:sz w:val="28"/>
+          <w:szCs w:val="28"/>
+        </w:rPr>
+        <w:t xml:space="preserve"> </w:t>
       </w:r>
     </w:p>
     <w:p>

</xml_diff>